<commit_message>
Actualizacion del proyecto arreglo de errores y modales
</commit_message>
<xml_diff>
--- a/manual-usuario.docx
+++ b/manual-usuario.docx
@@ -315,109 +315,23 @@
     </w:p>
     <w:p>
       <w:pPr>
-        <w:numPr>
-          <w:ilvl w:val="0"/>
-          <w:numId w:val="1"/>
-        </w:numPr>
         <w:jc w:val="both"/>
         <w:rPr>
-          <w:sz w:val="28"/>
-          <w:szCs w:val="28"/>
-          <w:lang w:val="es-ES"/>
-        </w:rPr>
-      </w:pPr>
-      <w:r>
-        <w:rPr>
-          <w:b/>
-          <w:bCs/>
-          <w:sz w:val="28"/>
-          <w:szCs w:val="28"/>
-          <w:lang w:val="es-ES"/>
-        </w:rPr>
-        <w:t>Categorías de productos</w:t>
-      </w:r>
-      <w:r>
-        <w:rPr>
-          <w:sz w:val="28"/>
-          <w:szCs w:val="28"/>
-          <w:lang w:val="es-ES"/>
-        </w:rPr>
-        <w:t>: Los productos están organizados en categorías para facilitar su búsqueda.</w:t>
-      </w:r>
-    </w:p>
-    <w:p>
-      <w:pPr>
-        <w:numPr>
-          <w:ilvl w:val="0"/>
-          <w:numId w:val="1"/>
-        </w:numPr>
-        <w:jc w:val="both"/>
-        <w:rPr>
-          <w:sz w:val="28"/>
-          <w:szCs w:val="28"/>
-          <w:lang w:val="es-ES"/>
-        </w:rPr>
-      </w:pPr>
-      <w:r>
-        <w:rPr>
-          <w:b/>
-          <w:bCs/>
-          <w:sz w:val="28"/>
-          <w:szCs w:val="28"/>
-          <w:lang w:val="es-ES"/>
-        </w:rPr>
-        <w:t>Carrito de compras</w:t>
-      </w:r>
-      <w:r>
-        <w:rPr>
-          <w:sz w:val="28"/>
-          <w:szCs w:val="28"/>
-          <w:lang w:val="es-ES"/>
-        </w:rPr>
-        <w:t>: Los productos seleccionados se agregarán a tu carrito de compras, donde podrás ver el total del pedido.</w:t>
-      </w:r>
-    </w:p>
-    <w:p>
-      <w:pPr>
-        <w:jc w:val="both"/>
-        <w:rPr>
-          <w:b/>
-          <w:bCs/>
-          <w:sz w:val="28"/>
-          <w:szCs w:val="28"/>
-        </w:rPr>
-      </w:pPr>
-      <w:proofErr w:type="spellStart"/>
-      <w:r>
-        <w:rPr>
-          <w:b/>
-          <w:bCs/>
-          <w:sz w:val="28"/>
-          <w:szCs w:val="28"/>
-        </w:rPr>
-        <w:t>Selección</w:t>
-      </w:r>
-      <w:proofErr w:type="spellEnd"/>
-      <w:r>
-        <w:rPr>
-          <w:b/>
-          <w:bCs/>
-          <w:sz w:val="28"/>
-          <w:szCs w:val="28"/>
-        </w:rPr>
-        <w:t xml:space="preserve"> de </w:t>
-      </w:r>
-      <w:proofErr w:type="spellStart"/>
-      <w:r>
-        <w:rPr>
-          <w:b/>
-          <w:bCs/>
-          <w:sz w:val="28"/>
-          <w:szCs w:val="28"/>
-        </w:rPr>
-        <w:t>productos</w:t>
-      </w:r>
-      <w:proofErr w:type="spellEnd"/>
+          <w:b/>
+          <w:bCs/>
+          <w:sz w:val="28"/>
+          <w:szCs w:val="28"/>
+        </w:rPr>
+      </w:pPr>
+      <w:r>
+        <w:rPr>
+          <w:b/>
+          <w:bCs/>
+          <w:sz w:val="28"/>
+          <w:szCs w:val="28"/>
+        </w:rPr>
+        <w:t>Selección de productos</w:t>
+      </w:r>
     </w:p>
     <w:p>
       <w:pPr>
@@ -482,7 +396,6 @@
           <w:szCs w:val="28"/>
           <w:lang w:val="es-ES"/>
         </w:rPr>
-        <w:lastRenderedPageBreak/>
         <w:t>Puedes revisar el carrito en cualquier momento tocando el ícono del carrito en la esquina superior derecha.</w:t>
       </w:r>
     </w:p>
@@ -523,6 +436,7 @@
           <w:szCs w:val="32"/>
           <w:lang w:val="es-ES"/>
         </w:rPr>
+        <w:lastRenderedPageBreak/>
         <w:t>4. Hacer un pedido</w:t>
       </w:r>
     </w:p>
@@ -659,6 +573,7 @@
           <w:bCs/>
           <w:sz w:val="32"/>
           <w:szCs w:val="32"/>
+          <w:lang w:val="es-ES"/>
         </w:rPr>
       </w:pPr>
       <w:r>
@@ -667,40 +582,10 @@
           <w:bCs/>
           <w:sz w:val="32"/>
           <w:szCs w:val="32"/>
-        </w:rPr>
-        <w:t xml:space="preserve">5. </w:t>
-      </w:r>
-      <w:proofErr w:type="spellStart"/>
-      <w:r>
-        <w:rPr>
-          <w:b/>
-          <w:bCs/>
-          <w:sz w:val="32"/>
-          <w:szCs w:val="32"/>
-        </w:rPr>
-        <w:t>Métodos</w:t>
-      </w:r>
-      <w:proofErr w:type="spellEnd"/>
-      <w:r>
-        <w:rPr>
-          <w:b/>
-          <w:bCs/>
-          <w:sz w:val="32"/>
-          <w:szCs w:val="32"/>
-        </w:rPr>
-        <w:t xml:space="preserve"> de </w:t>
-      </w:r>
-      <w:proofErr w:type="spellStart"/>
-      <w:r>
-        <w:rPr>
-          <w:b/>
-          <w:bCs/>
-          <w:sz w:val="32"/>
-          <w:szCs w:val="32"/>
-        </w:rPr>
-        <w:t>pago</w:t>
-      </w:r>
-      <w:proofErr w:type="spellEnd"/>
+          <w:lang w:val="es-ES"/>
+        </w:rPr>
+        <w:t>5. Métodos de pago</w:t>
+      </w:r>
     </w:p>
     <w:p>
       <w:pPr>
@@ -987,7 +872,6 @@
           <w:szCs w:val="28"/>
           <w:lang w:val="es-ES"/>
         </w:rPr>
-        <w:lastRenderedPageBreak/>
         <w:t>Listo para recoger</w:t>
       </w:r>
       <w:r>
@@ -1063,6 +947,7 @@
           <w:szCs w:val="32"/>
           <w:lang w:val="es-ES"/>
         </w:rPr>
+        <w:lastRenderedPageBreak/>
         <w:t xml:space="preserve">7. </w:t>
       </w:r>
       <w:proofErr w:type="spellStart"/>
@@ -1236,31 +1121,7 @@
           <w:szCs w:val="28"/>
           <w:lang w:val="es-ES"/>
         </w:rPr>
-        <w:t>:</w:t>
-      </w:r>
-      <w:r>
-        <w:rPr>
-          <w:sz w:val="28"/>
-          <w:szCs w:val="28"/>
-          <w:lang w:val="es-ES"/>
-        </w:rPr>
-        <w:t xml:space="preserve"> 20230542</w:t>
-      </w:r>
-      <w:r>
-        <w:rPr>
-          <w:sz w:val="28"/>
-          <w:szCs w:val="28"/>
-          <w:lang w:val="es-ES"/>
-        </w:rPr>
-        <w:t>@</w:t>
-      </w:r>
-      <w:r>
-        <w:rPr>
-          <w:sz w:val="28"/>
-          <w:szCs w:val="28"/>
-          <w:lang w:val="es-ES"/>
-        </w:rPr>
-        <w:t>ipopsa.edu.do</w:t>
+        <w:t>: 20230542@ipopsa.edu.do</w:t>
       </w:r>
     </w:p>
     <w:p>
@@ -1286,42 +1147,7 @@
           <w:sz w:val="28"/>
           <w:szCs w:val="28"/>
         </w:rPr>
-        <w:t>: +1 (8</w:t>
-      </w:r>
-      <w:r>
-        <w:rPr>
-          <w:sz w:val="28"/>
-          <w:szCs w:val="28"/>
-        </w:rPr>
-        <w:t>49</w:t>
-      </w:r>
-      <w:r>
-        <w:rPr>
-          <w:sz w:val="28"/>
-          <w:szCs w:val="28"/>
-        </w:rPr>
-        <w:t xml:space="preserve">) </w:t>
-      </w:r>
-      <w:r>
-        <w:rPr>
-          <w:sz w:val="28"/>
-          <w:szCs w:val="28"/>
-        </w:rPr>
-        <w:t>469</w:t>
-      </w:r>
-      <w:r>
-        <w:rPr>
-          <w:sz w:val="28"/>
-          <w:szCs w:val="28"/>
-        </w:rPr>
-        <w:t>-</w:t>
-      </w:r>
-      <w:r>
-        <w:rPr>
-          <w:sz w:val="28"/>
-          <w:szCs w:val="28"/>
-        </w:rPr>
-        <w:t>1414</w:t>
+        <w:t>: +1 (849) 469-1414</w:t>
       </w:r>
     </w:p>
     <w:p/>
@@ -3059,6 +2885,7 @@
   <w:style w:type="character" w:default="1" w:styleId="Fuentedeprrafopredeter">
     <w:name w:val="Default Paragraph Font"/>
     <w:uiPriority w:val="1"/>
+    <w:semiHidden/>
     <w:unhideWhenUsed/>
   </w:style>
   <w:style w:type="table" w:default="1" w:styleId="Tablanormal">

</xml_diff>